<commit_message>
Add Changes in Sprint1_Equipo_24
</commit_message>
<xml_diff>
--- a/Desarrollo_Web/Sprint1_Equpo_24.docx
+++ b/Desarrollo_Web/Sprint1_Equpo_24.docx
@@ -10,15 +10,6 @@
           <w:bCs/>
         </w:rPr>
       </w:pPr>
-    </w:p>
-    <w:p>
-      <w:pPr>
-        <w:jc w:val="center"/>
-        <w:rPr>
-          <w:b/>
-          <w:bCs/>
-        </w:rPr>
-      </w:pPr>
       <w:r>
         <w:rPr>
           <w:b/>
@@ -319,12 +310,291 @@
           <w:bCs/>
         </w:rPr>
       </w:pPr>
+    </w:p>
+    <w:p>
+      <w:pPr>
+        <w:rPr>
+          <w:b/>
+          <w:bCs/>
+        </w:rPr>
+      </w:pPr>
       <w:r>
         <w:rPr>
           <w:b/>
           <w:bCs/>
         </w:rPr>
         <w:lastRenderedPageBreak/>
+        <w:t>Descripción del Proyecto</w:t>
+      </w:r>
+      <w:r>
+        <w:rPr>
+          <w:b/>
+          <w:bCs/>
+        </w:rPr>
+        <w:t xml:space="preserve"> - Proceso</w:t>
+      </w:r>
+    </w:p>
+    <w:p>
+      <w:r>
+        <w:t>Para la realización del proceso requerido en el Sprint 1, se llevaron a cabo las siguientes tareas:</w:t>
+      </w:r>
+    </w:p>
+    <w:p>
+      <w:pPr>
+        <w:pStyle w:val="Prrafodelista"/>
+        <w:numPr>
+          <w:ilvl w:val="0"/>
+          <w:numId w:val="1"/>
+        </w:numPr>
+        <w:rPr>
+          <w:b/>
+          <w:bCs/>
+        </w:rPr>
+      </w:pPr>
+      <w:r>
+        <w:rPr>
+          <w:b/>
+          <w:bCs/>
+        </w:rPr>
+        <w:t xml:space="preserve">Creación de cuentas y repositorio en </w:t>
+      </w:r>
+      <w:proofErr w:type="spellStart"/>
+      <w:r>
+        <w:rPr>
+          <w:b/>
+          <w:bCs/>
+        </w:rPr>
+        <w:t>Github</w:t>
+      </w:r>
+      <w:proofErr w:type="spellEnd"/>
+    </w:p>
+    <w:p>
+      <w:pPr>
+        <w:pStyle w:val="Prrafodelista"/>
+      </w:pPr>
+      <w:r>
+        <w:t xml:space="preserve">Se abrieron las cuentas de usuario en </w:t>
+      </w:r>
+      <w:proofErr w:type="spellStart"/>
+      <w:r>
+        <w:t>Github</w:t>
+      </w:r>
+      <w:proofErr w:type="spellEnd"/>
+      <w:r>
+        <w:t xml:space="preserve"> y posteriormente se agregó un nuevo repositorio público llamado “</w:t>
+      </w:r>
+      <w:r>
+        <w:t>Ciclo3_MisionTIC_G24</w:t>
+      </w:r>
+      <w:r>
+        <w:t>”. Se invitó a todos los miembros del equipo a colaborar en dicho repositorio. Se crearon dos ramas (</w:t>
+      </w:r>
+      <w:proofErr w:type="spellStart"/>
+      <w:r>
+        <w:t>Develop</w:t>
+      </w:r>
+      <w:proofErr w:type="spellEnd"/>
+      <w:r>
+        <w:t xml:space="preserve"> y </w:t>
+      </w:r>
+      <w:proofErr w:type="gramStart"/>
+      <w:r>
+        <w:t>Master</w:t>
+      </w:r>
+      <w:proofErr w:type="gramEnd"/>
+      <w:r>
+        <w:t>) con la ayuda de los comandos “</w:t>
+      </w:r>
+      <w:proofErr w:type="spellStart"/>
+      <w:r>
+        <w:t>git</w:t>
+      </w:r>
+      <w:proofErr w:type="spellEnd"/>
+      <w:r>
+        <w:t xml:space="preserve"> Branch” y “</w:t>
+      </w:r>
+      <w:proofErr w:type="spellStart"/>
+      <w:r>
+        <w:t>git</w:t>
+      </w:r>
+      <w:proofErr w:type="spellEnd"/>
+      <w:r>
+        <w:t xml:space="preserve"> </w:t>
+      </w:r>
+      <w:proofErr w:type="spellStart"/>
+      <w:r>
+        <w:t>checkout</w:t>
+      </w:r>
+      <w:proofErr w:type="spellEnd"/>
+      <w:r>
+        <w:t>”.</w:t>
+      </w:r>
+    </w:p>
+    <w:p>
+      <w:pPr>
+        <w:pStyle w:val="Prrafodelista"/>
+        <w:jc w:val="both"/>
+      </w:pPr>
+      <w:r>
+        <w:t>Se creó el archivo de Word llamado “</w:t>
+      </w:r>
+      <w:r>
+        <w:t>Sprint1_Equpo_24</w:t>
+      </w:r>
+      <w:r>
+        <w:t>”, se agregaron los nombres del equipo, la descripción de los integrantes y descripción del proceso realizado, cabe resaltar que este proceso lo hizo cada integrante del equipo desde su repositorio local y aplicaron los cambios en el repositorio compartido con la ayuda de los comandos “</w:t>
+      </w:r>
+      <w:proofErr w:type="spellStart"/>
+      <w:r>
+        <w:t>git</w:t>
+      </w:r>
+      <w:proofErr w:type="spellEnd"/>
+      <w:r>
+        <w:t xml:space="preserve"> </w:t>
+      </w:r>
+      <w:proofErr w:type="spellStart"/>
+      <w:proofErr w:type="gramStart"/>
+      <w:r>
+        <w:t>add</w:t>
+      </w:r>
+      <w:proofErr w:type="spellEnd"/>
+      <w:r>
+        <w:t xml:space="preserve"> .</w:t>
+      </w:r>
+      <w:proofErr w:type="gramEnd"/>
+      <w:r>
+        <w:t>”, “</w:t>
+      </w:r>
+      <w:proofErr w:type="spellStart"/>
+      <w:r>
+        <w:t>git</w:t>
+      </w:r>
+      <w:proofErr w:type="spellEnd"/>
+      <w:r>
+        <w:t xml:space="preserve"> </w:t>
+      </w:r>
+      <w:proofErr w:type="spellStart"/>
+      <w:r>
+        <w:t>commit</w:t>
+      </w:r>
+      <w:proofErr w:type="spellEnd"/>
+      <w:r>
+        <w:t xml:space="preserve"> -m “comentario”” y “</w:t>
+      </w:r>
+      <w:proofErr w:type="spellStart"/>
+      <w:r>
+        <w:t>git</w:t>
+      </w:r>
+      <w:proofErr w:type="spellEnd"/>
+      <w:r>
+        <w:t xml:space="preserve"> </w:t>
+      </w:r>
+      <w:proofErr w:type="spellStart"/>
+      <w:r>
+        <w:t>push</w:t>
+      </w:r>
+      <w:proofErr w:type="spellEnd"/>
+      <w:r>
+        <w:t xml:space="preserve"> -u </w:t>
+      </w:r>
+      <w:proofErr w:type="spellStart"/>
+      <w:r>
+        <w:t>origin</w:t>
+      </w:r>
+      <w:proofErr w:type="spellEnd"/>
+      <w:r>
+        <w:t xml:space="preserve"> </w:t>
+      </w:r>
+      <w:proofErr w:type="spellStart"/>
+      <w:r>
+        <w:t>develop</w:t>
+      </w:r>
+      <w:proofErr w:type="spellEnd"/>
+      <w:r>
+        <w:t>”.</w:t>
+      </w:r>
+    </w:p>
+    <w:p>
+      <w:pPr>
+        <w:pStyle w:val="Prrafodelista"/>
+        <w:numPr>
+          <w:ilvl w:val="0"/>
+          <w:numId w:val="1"/>
+        </w:numPr>
+        <w:rPr>
+          <w:b/>
+          <w:bCs/>
+        </w:rPr>
+      </w:pPr>
+      <w:r>
+        <w:rPr>
+          <w:b/>
+          <w:bCs/>
+        </w:rPr>
+        <w:t>Creación de cuentas y tablero en Trello</w:t>
+      </w:r>
+    </w:p>
+    <w:p>
+      <w:pPr>
+        <w:pStyle w:val="Prrafodelista"/>
+        <w:jc w:val="both"/>
+      </w:pPr>
+      <w:r>
+        <w:t xml:space="preserve">Se abrieron cuentas gratuitas en Trello para poder crear un tablero donde se lleva el seguimiento de los Sprint del proyecto. Se crearon las respectivas historias de usuario como se sugería en la actividad de la semana 2 y se agregaron a todos los integrantes del equipo a dicho tablero. </w:t>
+      </w:r>
+    </w:p>
+    <w:p>
+      <w:pPr>
+        <w:pStyle w:val="Prrafodelista"/>
+        <w:numPr>
+          <w:ilvl w:val="0"/>
+          <w:numId w:val="1"/>
+        </w:numPr>
+        <w:rPr>
+          <w:b/>
+          <w:bCs/>
+        </w:rPr>
+      </w:pPr>
+      <w:r>
+        <w:rPr>
+          <w:b/>
+          <w:bCs/>
+        </w:rPr>
+        <w:t xml:space="preserve">Creación del documento de evaluación en el repositorio local </w:t>
+      </w:r>
+    </w:p>
+    <w:p>
+      <w:pPr>
+        <w:pStyle w:val="Prrafodelista"/>
+        <w:numPr>
+          <w:ilvl w:val="0"/>
+          <w:numId w:val="1"/>
+        </w:numPr>
+        <w:rPr>
+          <w:b/>
+          <w:bCs/>
+        </w:rPr>
+      </w:pPr>
+      <w:r>
+        <w:rPr>
+          <w:b/>
+          <w:bCs/>
+        </w:rPr>
+        <w:t xml:space="preserve">Aportes de cada integrante del equipo al documento alojado en el repositorio </w:t>
+      </w:r>
+    </w:p>
+    <w:p>
+      <w:pPr>
+        <w:rPr>
+          <w:b/>
+          <w:bCs/>
+        </w:rPr>
+      </w:pPr>
+      <w:r>
+        <w:rPr>
+          <w:b/>
+          <w:bCs/>
+        </w:rPr>
         <w:t xml:space="preserve">Presentación del Equipo </w:t>
       </w:r>
     </w:p>
@@ -383,7 +653,7 @@
                     <pic:cNvPicPr/>
                   </pic:nvPicPr>
                   <pic:blipFill>
-                    <a:blip r:embed="rId4"/>
+                    <a:blip r:embed="rId5"/>
                     <a:stretch>
                       <a:fillRect/>
                     </a:stretch>
@@ -410,26 +680,193 @@
         <w:jc w:val="center"/>
       </w:pPr>
       <w:r>
-        <w:t xml:space="preserve">Figure </w:t>
-      </w:r>
-      <w:fldSimple w:instr=" SEQ Figure \* ARABIC ">
-        <w:r>
-          <w:rPr>
-            <w:noProof/>
-          </w:rPr>
-          <w:t>1</w:t>
-        </w:r>
-      </w:fldSimple>
-      <w:r>
-        <w:t xml:space="preserve"> Repositorio local - Andrés Piedrahita</w:t>
-      </w:r>
-    </w:p>
-    <w:p>
-      <w:pPr>
-        <w:rPr>
-          <w:lang w:val="en-US"/>
-        </w:rPr>
-      </w:pPr>
+        <w:t xml:space="preserve">Ilustración </w:t>
+      </w:r>
+      <w:r>
+        <w:fldChar w:fldCharType="begin"/>
+      </w:r>
+      <w:r>
+        <w:instrText xml:space="preserve"> SEQ Ilustración \* ARABIC </w:instrText>
+      </w:r>
+      <w:r>
+        <w:fldChar w:fldCharType="separate"/>
+      </w:r>
+      <w:r>
+        <w:rPr>
+          <w:noProof/>
+        </w:rPr>
+        <w:t>1</w:t>
+      </w:r>
+      <w:r>
+        <w:fldChar w:fldCharType="end"/>
+      </w:r>
+      <w:r>
+        <w:t xml:space="preserve"> Repositorio Local - Andrés Piedrahita</w:t>
+      </w:r>
+    </w:p>
+    <w:p>
+      <w:pPr>
+        <w:pStyle w:val="Descripcin"/>
+        <w:jc w:val="center"/>
+      </w:pPr>
+    </w:p>
+    <w:p>
+      <w:pPr>
+        <w:keepNext/>
+      </w:pPr>
+      <w:r>
+        <w:rPr>
+          <w:noProof/>
+        </w:rPr>
+        <w:drawing>
+          <wp:inline distT="0" distB="0" distL="0" distR="0" wp14:anchorId="2286C5AB" wp14:editId="6FD78947">
+            <wp:extent cx="5612130" cy="2416810"/>
+            <wp:effectExtent l="0" t="0" r="7620" b="2540"/>
+            <wp:docPr id="2" name="Imagen 2"/>
+            <wp:cNvGraphicFramePr>
+              <a:graphicFrameLocks xmlns:a="http://schemas.openxmlformats.org/drawingml/2006/main" noChangeAspect="1"/>
+            </wp:cNvGraphicFramePr>
+            <a:graphic xmlns:a="http://schemas.openxmlformats.org/drawingml/2006/main">
+              <a:graphicData uri="http://schemas.openxmlformats.org/drawingml/2006/picture">
+                <pic:pic xmlns:pic="http://schemas.openxmlformats.org/drawingml/2006/picture">
+                  <pic:nvPicPr>
+                    <pic:cNvPr id="1" name=""/>
+                    <pic:cNvPicPr/>
+                  </pic:nvPicPr>
+                  <pic:blipFill>
+                    <a:blip r:embed="rId6"/>
+                    <a:stretch>
+                      <a:fillRect/>
+                    </a:stretch>
+                  </pic:blipFill>
+                  <pic:spPr>
+                    <a:xfrm>
+                      <a:off x="0" y="0"/>
+                      <a:ext cx="5612130" cy="2416810"/>
+                    </a:xfrm>
+                    <a:prstGeom prst="rect">
+                      <a:avLst/>
+                    </a:prstGeom>
+                  </pic:spPr>
+                </pic:pic>
+              </a:graphicData>
+            </a:graphic>
+          </wp:inline>
+        </w:drawing>
+      </w:r>
+    </w:p>
+    <w:p>
+      <w:pPr>
+        <w:pStyle w:val="Descripcin"/>
+        <w:jc w:val="center"/>
+      </w:pPr>
+      <w:r>
+        <w:t xml:space="preserve">Ilustración </w:t>
+      </w:r>
+      <w:r>
+        <w:fldChar w:fldCharType="begin"/>
+      </w:r>
+      <w:r>
+        <w:instrText xml:space="preserve"> SEQ Ilustración \* ARABIC </w:instrText>
+      </w:r>
+      <w:r>
+        <w:fldChar w:fldCharType="separate"/>
+      </w:r>
+      <w:r>
+        <w:rPr>
+          <w:noProof/>
+        </w:rPr>
+        <w:t>2</w:t>
+      </w:r>
+      <w:r>
+        <w:fldChar w:fldCharType="end"/>
+      </w:r>
+      <w:r>
+        <w:t xml:space="preserve"> Repositorio Remoto </w:t>
+      </w:r>
+      <w:proofErr w:type="spellStart"/>
+      <w:r>
+        <w:t>Github</w:t>
+      </w:r>
+      <w:proofErr w:type="spellEnd"/>
+      <w:r>
+        <w:t xml:space="preserve"> - Andrés Piedrahita</w:t>
+      </w:r>
+    </w:p>
+    <w:p>
+      <w:pPr>
+        <w:keepNext/>
+      </w:pPr>
+      <w:r>
+        <w:rPr>
+          <w:noProof/>
+        </w:rPr>
+        <w:drawing>
+          <wp:inline distT="0" distB="0" distL="0" distR="0" wp14:anchorId="0ADE49BA" wp14:editId="695E65B2">
+            <wp:extent cx="5612130" cy="1870710"/>
+            <wp:effectExtent l="0" t="0" r="7620" b="0"/>
+            <wp:docPr id="3" name="Imagen 3"/>
+            <wp:cNvGraphicFramePr>
+              <a:graphicFrameLocks xmlns:a="http://schemas.openxmlformats.org/drawingml/2006/main" noChangeAspect="1"/>
+            </wp:cNvGraphicFramePr>
+            <a:graphic xmlns:a="http://schemas.openxmlformats.org/drawingml/2006/main">
+              <a:graphicData uri="http://schemas.openxmlformats.org/drawingml/2006/picture">
+                <pic:pic xmlns:pic="http://schemas.openxmlformats.org/drawingml/2006/picture">
+                  <pic:nvPicPr>
+                    <pic:cNvPr id="1" name=""/>
+                    <pic:cNvPicPr/>
+                  </pic:nvPicPr>
+                  <pic:blipFill>
+                    <a:blip r:embed="rId7"/>
+                    <a:stretch>
+                      <a:fillRect/>
+                    </a:stretch>
+                  </pic:blipFill>
+                  <pic:spPr>
+                    <a:xfrm>
+                      <a:off x="0" y="0"/>
+                      <a:ext cx="5612130" cy="1870710"/>
+                    </a:xfrm>
+                    <a:prstGeom prst="rect">
+                      <a:avLst/>
+                    </a:prstGeom>
+                  </pic:spPr>
+                </pic:pic>
+              </a:graphicData>
+            </a:graphic>
+          </wp:inline>
+        </w:drawing>
+      </w:r>
+    </w:p>
+    <w:p>
+      <w:pPr>
+        <w:pStyle w:val="Descripcin"/>
+        <w:jc w:val="center"/>
+      </w:pPr>
+      <w:r>
+        <w:t xml:space="preserve">Ilustración </w:t>
+      </w:r>
+      <w:r>
+        <w:fldChar w:fldCharType="begin"/>
+      </w:r>
+      <w:r>
+        <w:instrText xml:space="preserve"> SEQ Ilustración \* ARABIC </w:instrText>
+      </w:r>
+      <w:r>
+        <w:fldChar w:fldCharType="separate"/>
+      </w:r>
+      <w:r>
+        <w:rPr>
+          <w:noProof/>
+        </w:rPr>
+        <w:t>3</w:t>
+      </w:r>
+      <w:r>
+        <w:fldChar w:fldCharType="end"/>
+      </w:r>
+      <w:r>
+        <w:t xml:space="preserve"> Tableros de Trello - Andrés Piedrahita</w:t>
+      </w:r>
     </w:p>
     <w:sectPr>
       <w:pgSz w:w="12240" w:h="15840"/>
@@ -439,6 +876,103 @@
     </w:sectPr>
   </w:body>
 </w:document>
+</file>
+
+<file path=word/numbering.xml><?xml version="1.0" encoding="utf-8"?>
+<w:numbering xmlns:wpc="http://schemas.microsoft.com/office/word/2010/wordprocessingCanvas" xmlns:cx="http://schemas.microsoft.com/office/drawing/2014/chartex" xmlns:cx1="http://schemas.microsoft.com/office/drawing/2015/9/8/chartex" xmlns:cx2="http://schemas.microsoft.com/office/drawing/2015/10/21/chartex" xmlns:cx3="http://schemas.microsoft.com/office/drawing/2016/5/9/chartex" xmlns:cx4="http://schemas.microsoft.com/office/drawing/2016/5/10/chartex" xmlns:cx5="http://schemas.microsoft.com/office/drawing/2016/5/11/chartex" xmlns:cx6="http://schemas.microsoft.com/office/drawing/2016/5/12/chartex" xmlns:cx7="http://schemas.microsoft.com/office/drawing/2016/5/13/chartex" xmlns:cx8="http://schemas.microsoft.com/office/drawing/2016/5/14/chartex" xmlns:mc="http://schemas.openxmlformats.org/markup-compatibility/2006" xmlns:aink="http://schemas.microsoft.com/office/drawing/2016/ink" xmlns:am3d="http://schemas.microsoft.com/office/drawing/2017/model3d" xmlns:o="urn:schemas-microsoft-com:office:office" xmlns:r="http://schemas.openxmlformats.org/officeDocument/2006/relationships" xmlns:m="http://schemas.openxmlformats.org/officeDocument/2006/math" xmlns:v="urn:schemas-microsoft-com:vml" xmlns:wp14="http://schemas.microsoft.com/office/word/2010/wordprocessingDrawing" xmlns:wp="http://schemas.openxmlformats.org/drawingml/2006/wordprocessingDrawing" xmlns:w10="urn:schemas-microsoft-com:office:word" xmlns:w="http://schemas.openxmlformats.org/wordprocessingml/2006/main" xmlns:w14="http://schemas.microsoft.com/office/word/2010/wordml" xmlns:w15="http://schemas.microsoft.com/office/word/2012/wordml" xmlns:w16cex="http://schemas.microsoft.com/office/word/2018/wordml/cex" xmlns:w16cid="http://schemas.microsoft.com/office/word/2016/wordml/cid" xmlns:w16="http://schemas.microsoft.com/office/word/2018/wordml" xmlns:w16se="http://schemas.microsoft.com/office/word/2015/wordml/symex" xmlns:wpg="http://schemas.microsoft.com/office/word/2010/wordprocessingGroup" xmlns:wpi="http://schemas.microsoft.com/office/word/2010/wordprocessingInk" xmlns:wne="http://schemas.microsoft.com/office/word/2006/wordml" xmlns:wps="http://schemas.microsoft.com/office/word/2010/wordprocessingShape" mc:Ignorable="w14 w15 w16se w16cid w16 w16cex wp14">
+  <w:abstractNum w:abstractNumId="0" w15:restartNumberingAfterBreak="0">
+    <w:nsid w:val="59543BDD"/>
+    <w:multiLevelType w:val="hybridMultilevel"/>
+    <w:tmpl w:val="F0CC5ED2"/>
+    <w:lvl w:ilvl="0" w:tplc="080A000F">
+      <w:start w:val="1"/>
+      <w:numFmt w:val="decimal"/>
+      <w:lvlText w:val="%1."/>
+      <w:lvlJc w:val="left"/>
+      <w:pPr>
+        <w:ind w:left="720" w:hanging="360"/>
+      </w:pPr>
+      <w:rPr>
+        <w:rFonts w:hint="default"/>
+      </w:rPr>
+    </w:lvl>
+    <w:lvl w:ilvl="1" w:tplc="080A0019" w:tentative="1">
+      <w:start w:val="1"/>
+      <w:numFmt w:val="lowerLetter"/>
+      <w:lvlText w:val="%2."/>
+      <w:lvlJc w:val="left"/>
+      <w:pPr>
+        <w:ind w:left="1440" w:hanging="360"/>
+      </w:pPr>
+    </w:lvl>
+    <w:lvl w:ilvl="2" w:tplc="080A001B" w:tentative="1">
+      <w:start w:val="1"/>
+      <w:numFmt w:val="lowerRoman"/>
+      <w:lvlText w:val="%3."/>
+      <w:lvlJc w:val="right"/>
+      <w:pPr>
+        <w:ind w:left="2160" w:hanging="180"/>
+      </w:pPr>
+    </w:lvl>
+    <w:lvl w:ilvl="3" w:tplc="080A000F" w:tentative="1">
+      <w:start w:val="1"/>
+      <w:numFmt w:val="decimal"/>
+      <w:lvlText w:val="%4."/>
+      <w:lvlJc w:val="left"/>
+      <w:pPr>
+        <w:ind w:left="2880" w:hanging="360"/>
+      </w:pPr>
+    </w:lvl>
+    <w:lvl w:ilvl="4" w:tplc="080A0019" w:tentative="1">
+      <w:start w:val="1"/>
+      <w:numFmt w:val="lowerLetter"/>
+      <w:lvlText w:val="%5."/>
+      <w:lvlJc w:val="left"/>
+      <w:pPr>
+        <w:ind w:left="3600" w:hanging="360"/>
+      </w:pPr>
+    </w:lvl>
+    <w:lvl w:ilvl="5" w:tplc="080A001B" w:tentative="1">
+      <w:start w:val="1"/>
+      <w:numFmt w:val="lowerRoman"/>
+      <w:lvlText w:val="%6."/>
+      <w:lvlJc w:val="right"/>
+      <w:pPr>
+        <w:ind w:left="4320" w:hanging="180"/>
+      </w:pPr>
+    </w:lvl>
+    <w:lvl w:ilvl="6" w:tplc="080A000F" w:tentative="1">
+      <w:start w:val="1"/>
+      <w:numFmt w:val="decimal"/>
+      <w:lvlText w:val="%7."/>
+      <w:lvlJc w:val="left"/>
+      <w:pPr>
+        <w:ind w:left="5040" w:hanging="360"/>
+      </w:pPr>
+    </w:lvl>
+    <w:lvl w:ilvl="7" w:tplc="080A0019" w:tentative="1">
+      <w:start w:val="1"/>
+      <w:numFmt w:val="lowerLetter"/>
+      <w:lvlText w:val="%8."/>
+      <w:lvlJc w:val="left"/>
+      <w:pPr>
+        <w:ind w:left="5760" w:hanging="360"/>
+      </w:pPr>
+    </w:lvl>
+    <w:lvl w:ilvl="8" w:tplc="080A001B" w:tentative="1">
+      <w:start w:val="1"/>
+      <w:numFmt w:val="lowerRoman"/>
+      <w:lvlText w:val="%9."/>
+      <w:lvlJc w:val="right"/>
+      <w:pPr>
+        <w:ind w:left="6480" w:hanging="180"/>
+      </w:pPr>
+    </w:lvl>
+  </w:abstractNum>
+  <w:num w:numId="1">
+    <w:abstractNumId w:val="0"/>
+  </w:num>
+</w:numbering>
 </file>
 
 <file path=word/styles.xml><?xml version="1.0" encoding="utf-8"?>
@@ -886,6 +1420,17 @@
       <w:szCs w:val="18"/>
     </w:rPr>
   </w:style>
+  <w:style w:type="paragraph" w:styleId="Prrafodelista">
+    <w:name w:val="List Paragraph"/>
+    <w:basedOn w:val="Normal"/>
+    <w:uiPriority w:val="34"/>
+    <w:qFormat/>
+    <w:rsid w:val="00CD7969"/>
+    <w:pPr>
+      <w:ind w:left="720"/>
+      <w:contextualSpacing/>
+    </w:pPr>
+  </w:style>
 </w:styles>
 </file>
 

</xml_diff>

<commit_message>
Add changes in Sprint 1 file
</commit_message>
<xml_diff>
--- a/Desarrollo_Web/Sprint1_Equpo_24.docx
+++ b/Desarrollo_Web/Sprint1_Equpo_24.docx
@@ -1,6 +1,6 @@
 
 <file path=word/document.xml><?xml version="1.0" encoding="utf-8"?>
-<w:document xmlns:wpc="http://schemas.microsoft.com/office/word/2010/wordprocessingCanvas" xmlns:cx="http://schemas.microsoft.com/office/drawing/2014/chartex" xmlns:cx1="http://schemas.microsoft.com/office/drawing/2015/9/8/chartex" xmlns:cx2="http://schemas.microsoft.com/office/drawing/2015/10/21/chartex" xmlns:cx3="http://schemas.microsoft.com/office/drawing/2016/5/9/chartex" xmlns:cx4="http://schemas.microsoft.com/office/drawing/2016/5/10/chartex" xmlns:cx5="http://schemas.microsoft.com/office/drawing/2016/5/11/chartex" xmlns:cx6="http://schemas.microsoft.com/office/drawing/2016/5/12/chartex" xmlns:cx7="http://schemas.microsoft.com/office/drawing/2016/5/13/chartex" xmlns:cx8="http://schemas.microsoft.com/office/drawing/2016/5/14/chartex" xmlns:mc="http://schemas.openxmlformats.org/markup-compatibility/2006" xmlns:aink="http://schemas.microsoft.com/office/drawing/2016/ink" xmlns:am3d="http://schemas.microsoft.com/office/drawing/2017/model3d" xmlns:o="urn:schemas-microsoft-com:office:office" xmlns:r="http://schemas.openxmlformats.org/officeDocument/2006/relationships" xmlns:m="http://schemas.openxmlformats.org/officeDocument/2006/math" xmlns:v="urn:schemas-microsoft-com:vml" xmlns:wp14="http://schemas.microsoft.com/office/word/2010/wordprocessingDrawing" xmlns:wp="http://schemas.openxmlformats.org/drawingml/2006/wordprocessingDrawing" xmlns:w10="urn:schemas-microsoft-com:office:word" xmlns:w="http://schemas.openxmlformats.org/wordprocessingml/2006/main" xmlns:w14="http://schemas.microsoft.com/office/word/2010/wordml" xmlns:w15="http://schemas.microsoft.com/office/word/2012/wordml" xmlns:w16cex="http://schemas.microsoft.com/office/word/2018/wordml/cex" xmlns:w16cid="http://schemas.microsoft.com/office/word/2016/wordml/cid" xmlns:w16="http://schemas.microsoft.com/office/word/2018/wordml" xmlns:w16se="http://schemas.microsoft.com/office/word/2015/wordml/symex" xmlns:wpg="http://schemas.microsoft.com/office/word/2010/wordprocessingGroup" xmlns:wpi="http://schemas.microsoft.com/office/word/2010/wordprocessingInk" xmlns:wne="http://schemas.microsoft.com/office/word/2006/wordml" xmlns:wps="http://schemas.microsoft.com/office/word/2010/wordprocessingShape" mc:Ignorable="w14 w15 w16se w16cid w16 w16cex wp14">
+<w:document xmlns:wpc="http://schemas.microsoft.com/office/word/2010/wordprocessingCanvas" xmlns:cx="http://schemas.microsoft.com/office/drawing/2014/chartex" xmlns:cx1="http://schemas.microsoft.com/office/drawing/2015/9/8/chartex" xmlns:cx2="http://schemas.microsoft.com/office/drawing/2015/10/21/chartex" xmlns:cx3="http://schemas.microsoft.com/office/drawing/2016/5/9/chartex" xmlns:cx4="http://schemas.microsoft.com/office/drawing/2016/5/10/chartex" xmlns:cx5="http://schemas.microsoft.com/office/drawing/2016/5/11/chartex" xmlns:cx6="http://schemas.microsoft.com/office/drawing/2016/5/12/chartex" xmlns:cx7="http://schemas.microsoft.com/office/drawing/2016/5/13/chartex" xmlns:cx8="http://schemas.microsoft.com/office/drawing/2016/5/14/chartex" xmlns:mc="http://schemas.openxmlformats.org/markup-compatibility/2006" xmlns:aink="http://schemas.microsoft.com/office/drawing/2016/ink" xmlns:am3d="http://schemas.microsoft.com/office/drawing/2017/model3d" xmlns:o="urn:schemas-microsoft-com:office:office" xmlns:r="http://schemas.openxmlformats.org/officeDocument/2006/relationships" xmlns:m="http://schemas.openxmlformats.org/officeDocument/2006/math" xmlns:v="urn:schemas-microsoft-com:vml" xmlns:wp14="http://schemas.microsoft.com/office/word/2010/wordprocessingDrawing" xmlns:wp="http://schemas.openxmlformats.org/drawingml/2006/wordprocessingDrawing" xmlns:w10="urn:schemas-microsoft-com:office:word" xmlns:w="http://schemas.openxmlformats.org/wordprocessingml/2006/main" xmlns:w14="http://schemas.microsoft.com/office/word/2010/wordml" xmlns:w15="http://schemas.microsoft.com/office/word/2012/wordml" xmlns:w16cex="http://schemas.microsoft.com/office/word/2018/wordml/cex" xmlns:w16cid="http://schemas.microsoft.com/office/word/2016/wordml/cid" xmlns:w16="http://schemas.microsoft.com/office/word/2018/wordml" xmlns:w16sdtdh="http://schemas.microsoft.com/office/word/2020/wordml/sdtdatahash" xmlns:w16se="http://schemas.microsoft.com/office/word/2015/wordml/symex" xmlns:wpg="http://schemas.microsoft.com/office/word/2010/wordprocessingGroup" xmlns:wpi="http://schemas.microsoft.com/office/word/2010/wordprocessingInk" xmlns:wne="http://schemas.microsoft.com/office/word/2006/wordml" xmlns:wps="http://schemas.microsoft.com/office/word/2010/wordprocessingShape" mc:Ignorable="w14 w15 w16se w16cid w16 w16cex w16sdtdh wp14">
   <w:body>
     <w:p>
       <w:pPr>
@@ -356,30 +356,16 @@
           <w:b/>
           <w:bCs/>
         </w:rPr>
-        <w:t xml:space="preserve">Creación de cuentas y repositorio en </w:t>
-      </w:r>
-      <w:proofErr w:type="spellStart"/>
-      <w:r>
-        <w:rPr>
-          <w:b/>
-          <w:bCs/>
-        </w:rPr>
-        <w:t>Github</w:t>
-      </w:r>
-      <w:proofErr w:type="spellEnd"/>
+        <w:t>Creación de cuentas y repositorio en Github</w:t>
+      </w:r>
     </w:p>
     <w:p>
       <w:pPr>
         <w:pStyle w:val="Prrafodelista"/>
       </w:pPr>
       <w:r>
-        <w:t xml:space="preserve">Se abrieron las cuentas de usuario en </w:t>
-      </w:r>
-      <w:proofErr w:type="spellStart"/>
-      <w:r>
-        <w:t>Github</w:t>
-      </w:r>
-      <w:proofErr w:type="spellEnd"/>
+        <w:t>Se abrieron las cuentas de usuario en Github</w:t>
+      </w:r>
       <w:r>
         <w:t xml:space="preserve"> y posteriormente se agregó un nuevo repositorio público llamado “</w:t>
       </w:r>
@@ -387,47 +373,7 @@
         <w:t>Ciclo3_MisionTIC_G24</w:t>
       </w:r>
       <w:r>
-        <w:t>”. Se invitó a todos los miembros del equipo a colaborar en dicho repositorio. Se crearon dos ramas (</w:t>
-      </w:r>
-      <w:proofErr w:type="spellStart"/>
-      <w:r>
-        <w:t>Develop</w:t>
-      </w:r>
-      <w:proofErr w:type="spellEnd"/>
-      <w:r>
-        <w:t xml:space="preserve"> y </w:t>
-      </w:r>
-      <w:proofErr w:type="gramStart"/>
-      <w:r>
-        <w:t>Master</w:t>
-      </w:r>
-      <w:proofErr w:type="gramEnd"/>
-      <w:r>
-        <w:t>) con la ayuda de los comandos “</w:t>
-      </w:r>
-      <w:proofErr w:type="spellStart"/>
-      <w:r>
-        <w:t>git</w:t>
-      </w:r>
-      <w:proofErr w:type="spellEnd"/>
-      <w:r>
-        <w:t xml:space="preserve"> Branch” y “</w:t>
-      </w:r>
-      <w:proofErr w:type="spellStart"/>
-      <w:r>
-        <w:t>git</w:t>
-      </w:r>
-      <w:proofErr w:type="spellEnd"/>
-      <w:r>
-        <w:t xml:space="preserve"> </w:t>
-      </w:r>
-      <w:proofErr w:type="spellStart"/>
-      <w:r>
-        <w:t>checkout</w:t>
-      </w:r>
-      <w:proofErr w:type="spellEnd"/>
-      <w:r>
-        <w:t>”.</w:t>
+        <w:t>”. Se invitó a todos los miembros del equipo a colaborar en dicho repositorio. Se crearon dos ramas (Develop y Master) con la ayuda de los comandos “git Branch” y “git checkout”.</w:t>
       </w:r>
     </w:p>
     <w:p>
@@ -439,79 +385,24 @@
         <w:t>Se creó el archivo de Word llamado “</w:t>
       </w:r>
       <w:r>
-        <w:t>Sprint1_Equpo_24</w:t>
-      </w:r>
-      <w:r>
-        <w:t>”, se agregaron los nombres del equipo, la descripción de los integrantes y descripción del proceso realizado, cabe resaltar que este proceso lo hizo cada integrante del equipo desde su repositorio local y aplicaron los cambios en el repositorio compartido con la ayuda de los comandos “</w:t>
-      </w:r>
-      <w:proofErr w:type="spellStart"/>
-      <w:r>
-        <w:t>git</w:t>
-      </w:r>
-      <w:proofErr w:type="spellEnd"/>
-      <w:r>
-        <w:t xml:space="preserve"> </w:t>
-      </w:r>
-      <w:proofErr w:type="spellStart"/>
+        <w:t>Sprint1_Equ</w:t>
+      </w:r>
+      <w:r>
+        <w:t>i</w:t>
+      </w:r>
+      <w:r>
+        <w:t>po_24</w:t>
+      </w:r>
+      <w:r>
+        <w:t xml:space="preserve">”, se agregaron los nombres del equipo, la descripción de los integrantes y descripción del proceso realizado, cabe resaltar que este proceso lo hizo cada integrante del equipo desde su repositorio local y aplicaron los cambios en el repositorio compartido con la ayuda de los comandos “git </w:t>
+      </w:r>
       <w:proofErr w:type="gramStart"/>
       <w:r>
-        <w:t>add</w:t>
-      </w:r>
-      <w:proofErr w:type="spellEnd"/>
-      <w:r>
-        <w:t xml:space="preserve"> .</w:t>
+        <w:t>add .</w:t>
       </w:r>
       <w:proofErr w:type="gramEnd"/>
       <w:r>
-        <w:t>”, “</w:t>
-      </w:r>
-      <w:proofErr w:type="spellStart"/>
-      <w:r>
-        <w:t>git</w:t>
-      </w:r>
-      <w:proofErr w:type="spellEnd"/>
-      <w:r>
-        <w:t xml:space="preserve"> </w:t>
-      </w:r>
-      <w:proofErr w:type="spellStart"/>
-      <w:r>
-        <w:t>commit</w:t>
-      </w:r>
-      <w:proofErr w:type="spellEnd"/>
-      <w:r>
-        <w:t xml:space="preserve"> -m “comentario”” y “</w:t>
-      </w:r>
-      <w:proofErr w:type="spellStart"/>
-      <w:r>
-        <w:t>git</w:t>
-      </w:r>
-      <w:proofErr w:type="spellEnd"/>
-      <w:r>
-        <w:t xml:space="preserve"> </w:t>
-      </w:r>
-      <w:proofErr w:type="spellStart"/>
-      <w:r>
-        <w:t>push</w:t>
-      </w:r>
-      <w:proofErr w:type="spellEnd"/>
-      <w:r>
-        <w:t xml:space="preserve"> -u </w:t>
-      </w:r>
-      <w:proofErr w:type="spellStart"/>
-      <w:r>
-        <w:t>origin</w:t>
-      </w:r>
-      <w:proofErr w:type="spellEnd"/>
-      <w:r>
-        <w:t xml:space="preserve"> </w:t>
-      </w:r>
-      <w:proofErr w:type="spellStart"/>
-      <w:r>
-        <w:t>develop</w:t>
-      </w:r>
-      <w:proofErr w:type="spellEnd"/>
-      <w:r>
-        <w:t>”.</w:t>
+        <w:t>”, “git commit -m “comentario”” y “git push -u origin develop”.</w:t>
       </w:r>
     </w:p>
     <w:p>
@@ -617,15 +508,7 @@
         <w:t xml:space="preserve">: </w:t>
       </w:r>
       <w:r>
-        <w:t xml:space="preserve">Ingeniero de Control de la Universidad Nacional de Colombia Sede Medellín, Estudiante de Maestría en Ingeniería: Ingeniería de Sistemas. Trabajo actualmente en una empresa del sector eléctrico como desarrollador </w:t>
-      </w:r>
-      <w:proofErr w:type="spellStart"/>
-      <w:r>
-        <w:t>Backend</w:t>
-      </w:r>
-      <w:proofErr w:type="spellEnd"/>
-      <w:r>
-        <w:t xml:space="preserve"> Python, desarrollador Blockchain y Arquitecto Cloud.  </w:t>
+        <w:t xml:space="preserve">Ingeniero de Control de la Universidad Nacional de Colombia Sede Medellín, Estudiante de Maestría en Ingeniería: Ingeniería de Sistemas. Trabajo actualmente en una empresa del sector eléctrico como desarrollador Backend Python, desarrollador Blockchain y Arquitecto Cloud.  </w:t>
       </w:r>
     </w:p>
     <w:p>
@@ -682,44 +565,34 @@
       <w:r>
         <w:t xml:space="preserve">Ilustración </w:t>
       </w:r>
-      <w:r>
-        <w:fldChar w:fldCharType="begin"/>
-      </w:r>
-      <w:r>
-        <w:instrText xml:space="preserve"> SEQ Ilustración \* ARABIC </w:instrText>
-      </w:r>
-      <w:r>
-        <w:fldChar w:fldCharType="separate"/>
-      </w:r>
+      <w:fldSimple w:instr=" SEQ Ilustración \* ARABIC ">
+        <w:r>
+          <w:rPr>
+            <w:noProof/>
+          </w:rPr>
+          <w:t>1</w:t>
+        </w:r>
+      </w:fldSimple>
+      <w:r>
+        <w:t xml:space="preserve"> Repositorio Local - Andrés Piedrahita</w:t>
+      </w:r>
+    </w:p>
+    <w:p>
+      <w:pPr>
+        <w:pStyle w:val="Descripcin"/>
+        <w:jc w:val="center"/>
+      </w:pPr>
+    </w:p>
+    <w:p>
+      <w:pPr>
+        <w:keepNext/>
+      </w:pPr>
       <w:r>
         <w:rPr>
           <w:noProof/>
         </w:rPr>
-        <w:t>1</w:t>
-      </w:r>
-      <w:r>
-        <w:fldChar w:fldCharType="end"/>
-      </w:r>
-      <w:r>
-        <w:t xml:space="preserve"> Repositorio Local - Andrés Piedrahita</w:t>
-      </w:r>
-    </w:p>
-    <w:p>
-      <w:pPr>
-        <w:pStyle w:val="Descripcin"/>
-        <w:jc w:val="center"/>
-      </w:pPr>
-    </w:p>
-    <w:p>
-      <w:pPr>
-        <w:keepNext/>
-      </w:pPr>
-      <w:r>
-        <w:rPr>
-          <w:noProof/>
-        </w:rPr>
         <w:drawing>
-          <wp:inline distT="0" distB="0" distL="0" distR="0" wp14:anchorId="2286C5AB" wp14:editId="6FD78947">
+          <wp:inline distT="0" distB="0" distL="0" distR="0" wp14:anchorId="2286C5AB" wp14:editId="3E50F0E6">
             <wp:extent cx="5612130" cy="2416810"/>
             <wp:effectExtent l="0" t="0" r="7620" b="2540"/>
             <wp:docPr id="2" name="Imagen 2"/>
@@ -763,46 +636,28 @@
       <w:r>
         <w:t xml:space="preserve">Ilustración </w:t>
       </w:r>
-      <w:r>
-        <w:fldChar w:fldCharType="begin"/>
-      </w:r>
-      <w:r>
-        <w:instrText xml:space="preserve"> SEQ Ilustración \* ARABIC </w:instrText>
-      </w:r>
-      <w:r>
-        <w:fldChar w:fldCharType="separate"/>
-      </w:r>
+      <w:fldSimple w:instr=" SEQ Ilustración \* ARABIC ">
+        <w:r>
+          <w:rPr>
+            <w:noProof/>
+          </w:rPr>
+          <w:t>2</w:t>
+        </w:r>
+      </w:fldSimple>
+      <w:r>
+        <w:t xml:space="preserve"> Repositorio Remoto Github - Andrés Piedrahita</w:t>
+      </w:r>
+    </w:p>
+    <w:p>
+      <w:pPr>
+        <w:keepNext/>
+      </w:pPr>
       <w:r>
         <w:rPr>
           <w:noProof/>
         </w:rPr>
-        <w:t>2</w:t>
-      </w:r>
-      <w:r>
-        <w:fldChar w:fldCharType="end"/>
-      </w:r>
-      <w:r>
-        <w:t xml:space="preserve"> Repositorio Remoto </w:t>
-      </w:r>
-      <w:proofErr w:type="spellStart"/>
-      <w:r>
-        <w:t>Github</w:t>
-      </w:r>
-      <w:proofErr w:type="spellEnd"/>
-      <w:r>
-        <w:t xml:space="preserve"> - Andrés Piedrahita</w:t>
-      </w:r>
-    </w:p>
-    <w:p>
-      <w:pPr>
-        <w:keepNext/>
-      </w:pPr>
-      <w:r>
-        <w:rPr>
-          <w:noProof/>
-        </w:rPr>
         <w:drawing>
-          <wp:inline distT="0" distB="0" distL="0" distR="0" wp14:anchorId="0ADE49BA" wp14:editId="695E65B2">
+          <wp:inline distT="0" distB="0" distL="0" distR="0" wp14:anchorId="0ADE49BA" wp14:editId="5243F8D0">
             <wp:extent cx="5612130" cy="1870710"/>
             <wp:effectExtent l="0" t="0" r="7620" b="0"/>
             <wp:docPr id="3" name="Imagen 3"/>
@@ -846,28 +701,416 @@
       <w:r>
         <w:t xml:space="preserve">Ilustración </w:t>
       </w:r>
-      <w:r>
-        <w:fldChar w:fldCharType="begin"/>
-      </w:r>
-      <w:r>
-        <w:instrText xml:space="preserve"> SEQ Ilustración \* ARABIC </w:instrText>
-      </w:r>
-      <w:r>
-        <w:fldChar w:fldCharType="separate"/>
-      </w:r>
+      <w:fldSimple w:instr=" SEQ Ilustración \* ARABIC ">
+        <w:r>
+          <w:rPr>
+            <w:noProof/>
+          </w:rPr>
+          <w:t>3</w:t>
+        </w:r>
+      </w:fldSimple>
+      <w:r>
+        <w:t xml:space="preserve"> Tableros de Trello - Andrés Piedrahita</w:t>
+      </w:r>
+    </w:p>
+    <w:p/>
+    <w:p/>
+    <w:p/>
+    <w:p/>
+    <w:p/>
+    <w:p/>
+    <w:p/>
+    <w:p/>
+    <w:p/>
+    <w:p/>
+    <w:p>
+      <w:pPr>
+        <w:jc w:val="both"/>
+      </w:pPr>
+      <w:r>
+        <w:rPr>
+          <w:b/>
+          <w:bCs/>
+        </w:rPr>
+        <w:lastRenderedPageBreak/>
+        <w:t>Cristian Martin Arrieta Herazo</w:t>
+      </w:r>
+      <w:r>
+        <w:rPr>
+          <w:b/>
+          <w:bCs/>
+        </w:rPr>
+        <w:t xml:space="preserve">: </w:t>
+      </w:r>
+      <w:r>
+        <w:t xml:space="preserve">Ingeniero </w:t>
+      </w:r>
+      <w:r>
+        <w:t>Agrícola</w:t>
+      </w:r>
+      <w:r>
+        <w:t xml:space="preserve"> de la Universidad Nacional de</w:t>
+      </w:r>
+      <w:r>
+        <w:t xml:space="preserve"> Sucre</w:t>
+      </w:r>
+      <w:r>
+        <w:t>.</w:t>
+      </w:r>
+      <w:r>
+        <w:t xml:space="preserve"> He trabajado por 12 años en el sector agroindustrial del cultivo de palma de aceite.</w:t>
+      </w:r>
+      <w:r>
+        <w:t xml:space="preserve"> </w:t>
+      </w:r>
+      <w:r>
+        <w:t>Actualmente estoy emprendiendo en el mundo del marketing y el tráfico digital.</w:t>
+      </w:r>
+    </w:p>
+    <w:p>
+      <w:pPr>
+        <w:jc w:val="both"/>
+      </w:pPr>
       <w:r>
         <w:rPr>
           <w:noProof/>
         </w:rPr>
-        <w:t>3</w:t>
-      </w:r>
-      <w:r>
-        <w:fldChar w:fldCharType="end"/>
-      </w:r>
-      <w:r>
-        <w:t xml:space="preserve"> Tableros de Trello - Andrés Piedrahita</w:t>
-      </w:r>
-    </w:p>
+        <w:drawing>
+          <wp:anchor distT="0" distB="0" distL="114300" distR="114300" simplePos="0" relativeHeight="251658240" behindDoc="0" locked="0" layoutInCell="1" allowOverlap="1" wp14:anchorId="5A5FA666" wp14:editId="7C00C8A7">
+            <wp:simplePos x="0" y="0"/>
+            <wp:positionH relativeFrom="column">
+              <wp:posOffset>62865</wp:posOffset>
+            </wp:positionH>
+            <wp:positionV relativeFrom="paragraph">
+              <wp:posOffset>241935</wp:posOffset>
+            </wp:positionV>
+            <wp:extent cx="5612130" cy="2713990"/>
+            <wp:effectExtent l="190500" t="190500" r="198120" b="181610"/>
+            <wp:wrapNone/>
+            <wp:docPr id="4" name="Imagen 4"/>
+            <wp:cNvGraphicFramePr>
+              <a:graphicFrameLocks xmlns:a="http://schemas.openxmlformats.org/drawingml/2006/main" noChangeAspect="1"/>
+            </wp:cNvGraphicFramePr>
+            <a:graphic xmlns:a="http://schemas.openxmlformats.org/drawingml/2006/main">
+              <a:graphicData uri="http://schemas.openxmlformats.org/drawingml/2006/picture">
+                <pic:pic xmlns:pic="http://schemas.openxmlformats.org/drawingml/2006/picture">
+                  <pic:nvPicPr>
+                    <pic:cNvPr id="1" name=""/>
+                    <pic:cNvPicPr/>
+                  </pic:nvPicPr>
+                  <pic:blipFill>
+                    <a:blip r:embed="rId8">
+                      <a:extLst>
+                        <a:ext uri="{28A0092B-C50C-407E-A947-70E740481C1C}">
+                          <a14:useLocalDpi xmlns:a14="http://schemas.microsoft.com/office/drawing/2010/main" val="0"/>
+                        </a:ext>
+                      </a:extLst>
+                    </a:blip>
+                    <a:stretch>
+                      <a:fillRect/>
+                    </a:stretch>
+                  </pic:blipFill>
+                  <pic:spPr>
+                    <a:xfrm>
+                      <a:off x="0" y="0"/>
+                      <a:ext cx="5612130" cy="2713990"/>
+                    </a:xfrm>
+                    <a:prstGeom prst="rect">
+                      <a:avLst/>
+                    </a:prstGeom>
+                    <a:ln>
+                      <a:noFill/>
+                    </a:ln>
+                    <a:effectLst>
+                      <a:outerShdw blurRad="190500" algn="tl" rotWithShape="0">
+                        <a:srgbClr val="000000">
+                          <a:alpha val="70000"/>
+                        </a:srgbClr>
+                      </a:outerShdw>
+                    </a:effectLst>
+                  </pic:spPr>
+                </pic:pic>
+              </a:graphicData>
+            </a:graphic>
+          </wp:anchor>
+        </w:drawing>
+      </w:r>
+    </w:p>
+    <w:p/>
+    <w:p/>
+    <w:p/>
+    <w:p/>
+    <w:p/>
+    <w:p/>
+    <w:p/>
+    <w:p/>
+    <w:p/>
+    <w:p/>
+    <w:p>
+      <w:pPr>
+        <w:pStyle w:val="Descripcin"/>
+        <w:jc w:val="center"/>
+      </w:pPr>
+      <w:r>
+        <w:t xml:space="preserve">Ilustración </w:t>
+      </w:r>
+      <w:r>
+        <w:t xml:space="preserve">4 </w:t>
+      </w:r>
+      <w:r>
+        <w:t xml:space="preserve">Repositorio Local </w:t>
+      </w:r>
+      <w:r>
+        <w:t>–</w:t>
+      </w:r>
+      <w:r>
+        <w:t xml:space="preserve"> </w:t>
+      </w:r>
+      <w:r>
+        <w:t>Cristian Arrieta.</w:t>
+      </w:r>
+    </w:p>
+    <w:p/>
+    <w:p/>
+    <w:p>
+      <w:pPr>
+        <w:rPr>
+          <w:noProof/>
+        </w:rPr>
+      </w:pPr>
+      <w:r>
+        <w:rPr>
+          <w:noProof/>
+        </w:rPr>
+        <w:drawing>
+          <wp:anchor distT="0" distB="0" distL="114300" distR="114300" simplePos="0" relativeHeight="251659264" behindDoc="0" locked="0" layoutInCell="1" allowOverlap="1" wp14:anchorId="069B829A" wp14:editId="1092D534">
+            <wp:simplePos x="0" y="0"/>
+            <wp:positionH relativeFrom="column">
+              <wp:posOffset>62865</wp:posOffset>
+            </wp:positionH>
+            <wp:positionV relativeFrom="paragraph">
+              <wp:posOffset>170815</wp:posOffset>
+            </wp:positionV>
+            <wp:extent cx="5612130" cy="2710180"/>
+            <wp:effectExtent l="190500" t="190500" r="198120" b="185420"/>
+            <wp:wrapNone/>
+            <wp:docPr id="5" name="Imagen 5"/>
+            <wp:cNvGraphicFramePr>
+              <a:graphicFrameLocks xmlns:a="http://schemas.openxmlformats.org/drawingml/2006/main" noChangeAspect="1"/>
+            </wp:cNvGraphicFramePr>
+            <a:graphic xmlns:a="http://schemas.openxmlformats.org/drawingml/2006/main">
+              <a:graphicData uri="http://schemas.openxmlformats.org/drawingml/2006/picture">
+                <pic:pic xmlns:pic="http://schemas.openxmlformats.org/drawingml/2006/picture">
+                  <pic:nvPicPr>
+                    <pic:cNvPr id="1" name=""/>
+                    <pic:cNvPicPr/>
+                  </pic:nvPicPr>
+                  <pic:blipFill>
+                    <a:blip r:embed="rId9">
+                      <a:extLst>
+                        <a:ext uri="{28A0092B-C50C-407E-A947-70E740481C1C}">
+                          <a14:useLocalDpi xmlns:a14="http://schemas.microsoft.com/office/drawing/2010/main" val="0"/>
+                        </a:ext>
+                      </a:extLst>
+                    </a:blip>
+                    <a:stretch>
+                      <a:fillRect/>
+                    </a:stretch>
+                  </pic:blipFill>
+                  <pic:spPr>
+                    <a:xfrm>
+                      <a:off x="0" y="0"/>
+                      <a:ext cx="5612130" cy="2710180"/>
+                    </a:xfrm>
+                    <a:prstGeom prst="rect">
+                      <a:avLst/>
+                    </a:prstGeom>
+                    <a:ln>
+                      <a:noFill/>
+                    </a:ln>
+                    <a:effectLst>
+                      <a:outerShdw blurRad="190500" algn="tl" rotWithShape="0">
+                        <a:srgbClr val="000000">
+                          <a:alpha val="70000"/>
+                        </a:srgbClr>
+                      </a:outerShdw>
+                    </a:effectLst>
+                  </pic:spPr>
+                </pic:pic>
+              </a:graphicData>
+            </a:graphic>
+          </wp:anchor>
+        </w:drawing>
+      </w:r>
+    </w:p>
+    <w:p>
+      <w:pPr>
+        <w:rPr>
+          <w:noProof/>
+        </w:rPr>
+      </w:pPr>
+    </w:p>
+    <w:p>
+      <w:pPr>
+        <w:rPr>
+          <w:noProof/>
+        </w:rPr>
+      </w:pPr>
+    </w:p>
+    <w:p/>
+    <w:p/>
+    <w:p/>
+    <w:p/>
+    <w:p/>
+    <w:p/>
+    <w:p/>
+    <w:p/>
+    <w:p>
+      <w:pPr>
+        <w:pStyle w:val="Descripcin"/>
+        <w:jc w:val="center"/>
+      </w:pPr>
+      <w:r>
+        <w:t xml:space="preserve">Ilustración </w:t>
+      </w:r>
+      <w:r>
+        <w:t>5</w:t>
+      </w:r>
+      <w:r>
+        <w:t xml:space="preserve"> Repositorio Remoto Github </w:t>
+      </w:r>
+      <w:r>
+        <w:t>–</w:t>
+      </w:r>
+      <w:r>
+        <w:t xml:space="preserve"> </w:t>
+      </w:r>
+      <w:r>
+        <w:t>Cristian Arrieta.</w:t>
+      </w:r>
+    </w:p>
+    <w:p/>
+    <w:p>
+      <w:r>
+        <w:rPr>
+          <w:noProof/>
+        </w:rPr>
+        <w:lastRenderedPageBreak/>
+        <w:drawing>
+          <wp:anchor distT="0" distB="0" distL="114300" distR="114300" simplePos="0" relativeHeight="251660288" behindDoc="0" locked="0" layoutInCell="1" allowOverlap="1" wp14:anchorId="14DF6029" wp14:editId="7E376DB0">
+            <wp:simplePos x="0" y="0"/>
+            <wp:positionH relativeFrom="column">
+              <wp:posOffset>-127635</wp:posOffset>
+            </wp:positionH>
+            <wp:positionV relativeFrom="paragraph">
+              <wp:posOffset>-109855</wp:posOffset>
+            </wp:positionV>
+            <wp:extent cx="5612130" cy="2748280"/>
+            <wp:effectExtent l="190500" t="190500" r="198120" b="185420"/>
+            <wp:wrapNone/>
+            <wp:docPr id="6" name="Imagen 6"/>
+            <wp:cNvGraphicFramePr>
+              <a:graphicFrameLocks xmlns:a="http://schemas.openxmlformats.org/drawingml/2006/main" noChangeAspect="1"/>
+            </wp:cNvGraphicFramePr>
+            <a:graphic xmlns:a="http://schemas.openxmlformats.org/drawingml/2006/main">
+              <a:graphicData uri="http://schemas.openxmlformats.org/drawingml/2006/picture">
+                <pic:pic xmlns:pic="http://schemas.openxmlformats.org/drawingml/2006/picture">
+                  <pic:nvPicPr>
+                    <pic:cNvPr id="1" name=""/>
+                    <pic:cNvPicPr/>
+                  </pic:nvPicPr>
+                  <pic:blipFill>
+                    <a:blip r:embed="rId10" cstate="print">
+                      <a:extLst>
+                        <a:ext uri="{28A0092B-C50C-407E-A947-70E740481C1C}">
+                          <a14:useLocalDpi xmlns:a14="http://schemas.microsoft.com/office/drawing/2010/main" val="0"/>
+                        </a:ext>
+                      </a:extLst>
+                    </a:blip>
+                    <a:stretch>
+                      <a:fillRect/>
+                    </a:stretch>
+                  </pic:blipFill>
+                  <pic:spPr>
+                    <a:xfrm>
+                      <a:off x="0" y="0"/>
+                      <a:ext cx="5612130" cy="2748280"/>
+                    </a:xfrm>
+                    <a:prstGeom prst="rect">
+                      <a:avLst/>
+                    </a:prstGeom>
+                    <a:ln>
+                      <a:noFill/>
+                    </a:ln>
+                    <a:effectLst>
+                      <a:outerShdw blurRad="190500" algn="tl" rotWithShape="0">
+                        <a:srgbClr val="000000">
+                          <a:alpha val="70000"/>
+                        </a:srgbClr>
+                      </a:outerShdw>
+                    </a:effectLst>
+                  </pic:spPr>
+                </pic:pic>
+              </a:graphicData>
+            </a:graphic>
+          </wp:anchor>
+        </w:drawing>
+      </w:r>
+    </w:p>
+    <w:p/>
+    <w:p/>
+    <w:p/>
+    <w:p/>
+    <w:p/>
+    <w:p/>
+    <w:p/>
+    <w:p/>
+    <w:p/>
+    <w:p>
+      <w:pPr>
+        <w:pStyle w:val="Descripcin"/>
+        <w:jc w:val="center"/>
+      </w:pPr>
+      <w:r>
+        <w:t>Ilustración</w:t>
+      </w:r>
+      <w:r>
+        <w:t xml:space="preserve"> 5</w:t>
+      </w:r>
+      <w:r>
+        <w:t xml:space="preserve"> Tableros de Trello </w:t>
+      </w:r>
+      <w:r>
+        <w:t>–</w:t>
+      </w:r>
+      <w:r>
+        <w:t xml:space="preserve"> </w:t>
+      </w:r>
+      <w:r>
+        <w:t>Cristian Arrieta</w:t>
+      </w:r>
+    </w:p>
+    <w:p/>
+    <w:p/>
+    <w:p/>
+    <w:p/>
+    <w:p/>
+    <w:p/>
+    <w:p/>
+    <w:p/>
+    <w:p/>
+    <w:p/>
+    <w:p/>
+    <w:p/>
+    <w:p/>
+    <w:p/>
+    <w:p/>
+    <w:p/>
+    <w:p/>
+    <w:p/>
+    <w:p/>
+    <w:p/>
+    <w:p/>
     <w:sectPr>
       <w:pgSz w:w="12240" w:h="15840"/>
       <w:pgMar w:top="1417" w:right="1701" w:bottom="1417" w:left="1701" w:header="708" w:footer="708" w:gutter="0"/>
@@ -879,7 +1122,7 @@
 </file>
 
 <file path=word/numbering.xml><?xml version="1.0" encoding="utf-8"?>
-<w:numbering xmlns:wpc="http://schemas.microsoft.com/office/word/2010/wordprocessingCanvas" xmlns:cx="http://schemas.microsoft.com/office/drawing/2014/chartex" xmlns:cx1="http://schemas.microsoft.com/office/drawing/2015/9/8/chartex" xmlns:cx2="http://schemas.microsoft.com/office/drawing/2015/10/21/chartex" xmlns:cx3="http://schemas.microsoft.com/office/drawing/2016/5/9/chartex" xmlns:cx4="http://schemas.microsoft.com/office/drawing/2016/5/10/chartex" xmlns:cx5="http://schemas.microsoft.com/office/drawing/2016/5/11/chartex" xmlns:cx6="http://schemas.microsoft.com/office/drawing/2016/5/12/chartex" xmlns:cx7="http://schemas.microsoft.com/office/drawing/2016/5/13/chartex" xmlns:cx8="http://schemas.microsoft.com/office/drawing/2016/5/14/chartex" xmlns:mc="http://schemas.openxmlformats.org/markup-compatibility/2006" xmlns:aink="http://schemas.microsoft.com/office/drawing/2016/ink" xmlns:am3d="http://schemas.microsoft.com/office/drawing/2017/model3d" xmlns:o="urn:schemas-microsoft-com:office:office" xmlns:r="http://schemas.openxmlformats.org/officeDocument/2006/relationships" xmlns:m="http://schemas.openxmlformats.org/officeDocument/2006/math" xmlns:v="urn:schemas-microsoft-com:vml" xmlns:wp14="http://schemas.microsoft.com/office/word/2010/wordprocessingDrawing" xmlns:wp="http://schemas.openxmlformats.org/drawingml/2006/wordprocessingDrawing" xmlns:w10="urn:schemas-microsoft-com:office:word" xmlns:w="http://schemas.openxmlformats.org/wordprocessingml/2006/main" xmlns:w14="http://schemas.microsoft.com/office/word/2010/wordml" xmlns:w15="http://schemas.microsoft.com/office/word/2012/wordml" xmlns:w16cex="http://schemas.microsoft.com/office/word/2018/wordml/cex" xmlns:w16cid="http://schemas.microsoft.com/office/word/2016/wordml/cid" xmlns:w16="http://schemas.microsoft.com/office/word/2018/wordml" xmlns:w16se="http://schemas.microsoft.com/office/word/2015/wordml/symex" xmlns:wpg="http://schemas.microsoft.com/office/word/2010/wordprocessingGroup" xmlns:wpi="http://schemas.microsoft.com/office/word/2010/wordprocessingInk" xmlns:wne="http://schemas.microsoft.com/office/word/2006/wordml" xmlns:wps="http://schemas.microsoft.com/office/word/2010/wordprocessingShape" mc:Ignorable="w14 w15 w16se w16cid w16 w16cex wp14">
+<w:numbering xmlns:wpc="http://schemas.microsoft.com/office/word/2010/wordprocessingCanvas" xmlns:cx="http://schemas.microsoft.com/office/drawing/2014/chartex" xmlns:cx1="http://schemas.microsoft.com/office/drawing/2015/9/8/chartex" xmlns:cx2="http://schemas.microsoft.com/office/drawing/2015/10/21/chartex" xmlns:cx3="http://schemas.microsoft.com/office/drawing/2016/5/9/chartex" xmlns:cx4="http://schemas.microsoft.com/office/drawing/2016/5/10/chartex" xmlns:cx5="http://schemas.microsoft.com/office/drawing/2016/5/11/chartex" xmlns:cx6="http://schemas.microsoft.com/office/drawing/2016/5/12/chartex" xmlns:cx7="http://schemas.microsoft.com/office/drawing/2016/5/13/chartex" xmlns:cx8="http://schemas.microsoft.com/office/drawing/2016/5/14/chartex" xmlns:mc="http://schemas.openxmlformats.org/markup-compatibility/2006" xmlns:aink="http://schemas.microsoft.com/office/drawing/2016/ink" xmlns:am3d="http://schemas.microsoft.com/office/drawing/2017/model3d" xmlns:o="urn:schemas-microsoft-com:office:office" xmlns:r="http://schemas.openxmlformats.org/officeDocument/2006/relationships" xmlns:m="http://schemas.openxmlformats.org/officeDocument/2006/math" xmlns:v="urn:schemas-microsoft-com:vml" xmlns:wp14="http://schemas.microsoft.com/office/word/2010/wordprocessingDrawing" xmlns:wp="http://schemas.openxmlformats.org/drawingml/2006/wordprocessingDrawing" xmlns:w10="urn:schemas-microsoft-com:office:word" xmlns:w="http://schemas.openxmlformats.org/wordprocessingml/2006/main" xmlns:w14="http://schemas.microsoft.com/office/word/2010/wordml" xmlns:w15="http://schemas.microsoft.com/office/word/2012/wordml" xmlns:w16cex="http://schemas.microsoft.com/office/word/2018/wordml/cex" xmlns:w16cid="http://schemas.microsoft.com/office/word/2016/wordml/cid" xmlns:w16="http://schemas.microsoft.com/office/word/2018/wordml" xmlns:w16sdtdh="http://schemas.microsoft.com/office/word/2020/wordml/sdtdatahash" xmlns:w16se="http://schemas.microsoft.com/office/word/2015/wordml/symex" xmlns:wpg="http://schemas.microsoft.com/office/word/2010/wordprocessingGroup" xmlns:wpi="http://schemas.microsoft.com/office/word/2010/wordprocessingInk" xmlns:wne="http://schemas.microsoft.com/office/word/2006/wordml" xmlns:wps="http://schemas.microsoft.com/office/word/2010/wordprocessingShape" mc:Ignorable="w14 w15 w16se w16cid w16 w16cex w16sdtdh wp14">
   <w:abstractNum w:abstractNumId="0" w15:restartNumberingAfterBreak="0">
     <w:nsid w:val="59543BDD"/>
     <w:multiLevelType w:val="hybridMultilevel"/>
@@ -976,7 +1219,7 @@
 </file>
 
 <file path=word/styles.xml><?xml version="1.0" encoding="utf-8"?>
-<w:styles xmlns:mc="http://schemas.openxmlformats.org/markup-compatibility/2006" xmlns:r="http://schemas.openxmlformats.org/officeDocument/2006/relationships" xmlns:w="http://schemas.openxmlformats.org/wordprocessingml/2006/main" xmlns:w14="http://schemas.microsoft.com/office/word/2010/wordml" xmlns:w15="http://schemas.microsoft.com/office/word/2012/wordml" xmlns:w16cex="http://schemas.microsoft.com/office/word/2018/wordml/cex" xmlns:w16cid="http://schemas.microsoft.com/office/word/2016/wordml/cid" xmlns:w16="http://schemas.microsoft.com/office/word/2018/wordml" xmlns:w16se="http://schemas.microsoft.com/office/word/2015/wordml/symex" mc:Ignorable="w14 w15 w16se w16cid w16 w16cex">
+<w:styles xmlns:mc="http://schemas.openxmlformats.org/markup-compatibility/2006" xmlns:r="http://schemas.openxmlformats.org/officeDocument/2006/relationships" xmlns:w="http://schemas.openxmlformats.org/wordprocessingml/2006/main" xmlns:w14="http://schemas.microsoft.com/office/word/2010/wordml" xmlns:w15="http://schemas.microsoft.com/office/word/2012/wordml" xmlns:w16cex="http://schemas.microsoft.com/office/word/2018/wordml/cex" xmlns:w16cid="http://schemas.microsoft.com/office/word/2016/wordml/cid" xmlns:w16="http://schemas.microsoft.com/office/word/2018/wordml" xmlns:w16sdtdh="http://schemas.microsoft.com/office/word/2020/wordml/sdtdatahash" xmlns:w16se="http://schemas.microsoft.com/office/word/2015/wordml/symex" mc:Ignorable="w14 w15 w16se w16cid w16 w16cex w16sdtdh">
   <w:docDefaults>
     <w:rPrDefault>
       <w:rPr>

</xml_diff>